<commit_message>
added prototype refinment template
</commit_message>
<xml_diff>
--- a/06_Prototype_Refinement/images/title_page_white.docx
+++ b/06_Prototype_Refinement/images/title_page_white.docx
@@ -223,7 +223,7 @@
               </wp:anchor>
             </w:drawing>
           </mc:Choice>
-          <mc:Fallback xmlns:w16cid="http://schemas.microsoft.com/office/word/2016/wordml/cid" xmlns:am3d="http://schemas.microsoft.com/office/drawing/2017/model3d" xmlns:aink="http://schemas.microsoft.com/office/drawing/2016/ink" xmlns:cx8="http://schemas.microsoft.com/office/drawing/2016/5/14/chartex" xmlns:cx7="http://schemas.microsoft.com/office/drawing/2016/5/13/chartex" xmlns:cx6="http://schemas.microsoft.com/office/drawing/2016/5/12/chartex" xmlns:cx5="http://schemas.microsoft.com/office/drawing/2016/5/11/chartex" xmlns:cx4="http://schemas.microsoft.com/office/drawing/2016/5/10/chartex" xmlns:cx3="http://schemas.microsoft.com/office/drawing/2016/5/9/chartex" xmlns:cx2="http://schemas.microsoft.com/office/drawing/2015/10/21/chartex">
+          <mc:Fallback xmlns:cx2="http://schemas.microsoft.com/office/drawing/2015/10/21/chartex" xmlns:cx3="http://schemas.microsoft.com/office/drawing/2016/5/9/chartex" xmlns:cx4="http://schemas.microsoft.com/office/drawing/2016/5/10/chartex" xmlns:cx5="http://schemas.microsoft.com/office/drawing/2016/5/11/chartex" xmlns:cx6="http://schemas.microsoft.com/office/drawing/2016/5/12/chartex" xmlns:cx7="http://schemas.microsoft.com/office/drawing/2016/5/13/chartex" xmlns:cx8="http://schemas.microsoft.com/office/drawing/2016/5/14/chartex" xmlns:aink="http://schemas.microsoft.com/office/drawing/2016/ink" xmlns:am3d="http://schemas.microsoft.com/office/drawing/2017/model3d" xmlns:w16cid="http://schemas.microsoft.com/office/word/2016/wordml/cid">
             <w:pict>
               <v:rect w14:anchorId="02F19097" id="Rectangle 9" o:spid="_x0000_s1026" style="position:absolute;margin-left:-69.85pt;margin-top:-64.85pt;width:146.25pt;height:852.2pt;z-index:-251621889;visibility:visible;mso-wrap-style:square;mso-width-percent:0;mso-height-percent:0;mso-wrap-distance-left:9pt;mso-wrap-distance-top:0;mso-wrap-distance-right:9pt;mso-wrap-distance-bottom:0;mso-position-horizontal:absolute;mso-position-horizontal-relative:text;mso-position-vertical:absolute;mso-position-vertical-relative:text;mso-width-percent:0;mso-height-percent:0;mso-width-relative:margin;mso-height-relative:margin;v-text-anchor:top" o:gfxdata="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" fillcolor="#5a5a5a" strokecolor="#5a5a5a" strokeweight="3pt"/>
             </w:pict>
@@ -324,7 +324,7 @@
               </wp:anchor>
             </w:drawing>
           </mc:Choice>
-          <mc:Fallback xmlns:w16cid="http://schemas.microsoft.com/office/word/2016/wordml/cid" xmlns:am3d="http://schemas.microsoft.com/office/drawing/2017/model3d" xmlns:aink="http://schemas.microsoft.com/office/drawing/2016/ink" xmlns:cx8="http://schemas.microsoft.com/office/drawing/2016/5/14/chartex" xmlns:cx7="http://schemas.microsoft.com/office/drawing/2016/5/13/chartex" xmlns:cx6="http://schemas.microsoft.com/office/drawing/2016/5/12/chartex" xmlns:cx5="http://schemas.microsoft.com/office/drawing/2016/5/11/chartex" xmlns:cx4="http://schemas.microsoft.com/office/drawing/2016/5/10/chartex" xmlns:cx3="http://schemas.microsoft.com/office/drawing/2016/5/9/chartex" xmlns:cx2="http://schemas.microsoft.com/office/drawing/2015/10/21/chartex">
+          <mc:Fallback xmlns:cx2="http://schemas.microsoft.com/office/drawing/2015/10/21/chartex" xmlns:cx3="http://schemas.microsoft.com/office/drawing/2016/5/9/chartex" xmlns:cx4="http://schemas.microsoft.com/office/drawing/2016/5/10/chartex" xmlns:cx5="http://schemas.microsoft.com/office/drawing/2016/5/11/chartex" xmlns:cx6="http://schemas.microsoft.com/office/drawing/2016/5/12/chartex" xmlns:cx7="http://schemas.microsoft.com/office/drawing/2016/5/13/chartex" xmlns:cx8="http://schemas.microsoft.com/office/drawing/2016/5/14/chartex" xmlns:aink="http://schemas.microsoft.com/office/drawing/2016/ink" xmlns:am3d="http://schemas.microsoft.com/office/drawing/2017/model3d" xmlns:w16cid="http://schemas.microsoft.com/office/word/2016/wordml/cid">
             <w:pict>
               <v:rect w14:anchorId="59D3B957" id="Rectangle 7" o:spid="_x0000_s1026" style="position:absolute;margin-left:25.4pt;margin-top:-70.95pt;width:93.75pt;height:58.9pt;z-index:251696639;visibility:visible;mso-wrap-style:square;mso-width-percent:0;mso-height-percent:0;mso-wrap-distance-left:9pt;mso-wrap-distance-top:0;mso-wrap-distance-right:9pt;mso-wrap-distance-bottom:0;mso-position-horizontal:absolute;mso-position-horizontal-relative:text;mso-position-vertical:absolute;mso-position-vertical-relative:text;mso-width-percent:0;mso-height-percent:0;mso-width-relative:margin;mso-height-relative:margin;v-text-anchor:middle" o:gfxdata="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" fillcolor="#c00000" stroked="f" strokeweight="1pt">
                 <v:textbox>
@@ -494,7 +494,6 @@
                                 <w:szCs w:val="40"/>
                               </w:rPr>
                             </w:pPr>
-                            <w:bookmarkStart w:id="0" w:name="_GoBack"/>
                             <w:r>
                               <w:rPr>
                                 <w:rFonts w:ascii="GeosansLight" w:hAnsi="GeosansLight"/>
@@ -512,7 +511,6 @@
                               <w:t>Beacon</w:t>
                             </w:r>
                           </w:p>
-                          <w:bookmarkEnd w:id="0"/>
                           <w:p>
                             <w:pPr>
                               <w:spacing w:after="0" w:line="276" w:lineRule="auto"/>
@@ -994,7 +992,9 @@
       <w:pPr>
         <w:spacing w:after="0"/>
       </w:pPr>
+      <w:bookmarkStart w:id="0" w:name="_GoBack"/>
     </w:p>
+    <w:bookmarkEnd w:id="0"/>
     <w:p>
       <w:pPr>
         <w:spacing w:after="0"/>
@@ -1012,6 +1012,26 @@
     <w:p>
       <w:pPr>
         <w:spacing w:after="0"/>
+        <w:rPr>
+          <w:rFonts w:ascii="Times New Roman" w:hAnsi="Times New Roman" w:cs="Times New Roman"/>
+          <w:bCs/>
+        </w:rPr>
+      </w:pPr>
+    </w:p>
+    <w:p>
+      <w:pPr>
+        <w:spacing w:after="0"/>
+        <w:ind w:left="-1134"/>
+        <w:rPr>
+          <w:rFonts w:ascii="Times New Roman" w:hAnsi="Times New Roman" w:cs="Times New Roman"/>
+          <w:bCs/>
+        </w:rPr>
+      </w:pPr>
+    </w:p>
+    <w:p>
+      <w:pPr>
+        <w:spacing w:after="0"/>
+        <w:ind w:left="-1134"/>
         <w:rPr>
           <w:rFonts w:ascii="Times New Roman" w:hAnsi="Times New Roman" w:cs="Times New Roman"/>
           <w:bCs/>
@@ -1045,16 +1065,16 @@
         <mc:AlternateContent>
           <mc:Choice Requires="wps">
             <w:drawing>
-              <wp:anchor distT="0" distB="0" distL="114300" distR="114300" simplePos="0" relativeHeight="251695615" behindDoc="0" locked="0" layoutInCell="1" allowOverlap="1" wp14:anchorId="146EDCAB" wp14:editId="1AADFA2E">
+              <wp:anchor distT="0" distB="0" distL="114300" distR="114300" simplePos="0" relativeHeight="251695615" behindDoc="0" locked="0" layoutInCell="1" allowOverlap="1" wp14:anchorId="146EDCAB" wp14:editId="3009BB39">
                 <wp:simplePos x="0" y="0"/>
                 <wp:positionH relativeFrom="column">
-                  <wp:posOffset>-895709</wp:posOffset>
+                  <wp:posOffset>-890905</wp:posOffset>
                 </wp:positionH>
                 <wp:positionV relativeFrom="paragraph">
-                  <wp:posOffset>232051</wp:posOffset>
+                  <wp:posOffset>177164</wp:posOffset>
                 </wp:positionV>
-                <wp:extent cx="5081905" cy="3778250"/>
-                <wp:effectExtent l="0" t="0" r="0" b="0"/>
+                <wp:extent cx="5081905" cy="3482975"/>
+                <wp:effectExtent l="0" t="0" r="0" b="3175"/>
                 <wp:wrapNone/>
                 <wp:docPr id="6" name="Text Box 6"/>
                 <wp:cNvGraphicFramePr/>
@@ -1065,7 +1085,7 @@
                       <wps:spPr>
                         <a:xfrm>
                           <a:off x="0" y="0"/>
-                          <a:ext cx="5081905" cy="3778250"/>
+                          <a:ext cx="5081905" cy="3482975"/>
                         </a:xfrm>
                         <a:prstGeom prst="rect">
                           <a:avLst/>
@@ -1477,42 +1497,6 @@
                                       <w:sz w:val="32"/>
                                       <w:szCs w:val="32"/>
                                     </w:rPr>
-                                    <w:t>Dr. Craig Scratchley</w:t>
-                                  </w:r>
-                                  <w:r>
-                                    <w:rPr>
-                                      <w:rFonts w:ascii="GeosansLight" w:hAnsi="GeosansLight"/>
-                                      <w:sz w:val="32"/>
-                                      <w:szCs w:val="32"/>
-                                    </w:rPr>
-                                    <w:t xml:space="preserve"> </w:t>
-                                  </w:r>
-                                </w:p>
-                                <w:p>
-                                  <w:pPr>
-                                    <w:tabs>
-                                      <w:tab w:val="left" w:pos="6797"/>
-                                    </w:tabs>
-                                    <w:rPr>
-                                      <w:rFonts w:ascii="GeosansLight" w:hAnsi="GeosansLight"/>
-                                      <w:sz w:val="32"/>
-                                      <w:szCs w:val="32"/>
-                                    </w:rPr>
-                                  </w:pPr>
-                                  <w:r>
-                                    <w:rPr>
-                                      <w:rFonts w:ascii="GeosansLight" w:hAnsi="GeosansLight"/>
-                                      <w:sz w:val="32"/>
-                                      <w:szCs w:val="32"/>
-                                    </w:rPr>
-                                    <w:t xml:space="preserve"> </w:t>
-                                  </w:r>
-                                  <w:r>
-                                    <w:rPr>
-                                      <w:rFonts w:ascii="GeosansLight" w:hAnsi="GeosansLight"/>
-                                      <w:sz w:val="32"/>
-                                      <w:szCs w:val="32"/>
-                                    </w:rPr>
                                     <w:t>Dr. Andrew Rawicz</w:t>
                                   </w:r>
                                 </w:p>
@@ -1689,7 +1673,11 @@
           </mc:Choice>
           <mc:Fallback>
             <w:pict>
-              <v:shape w14:anchorId="146EDCAB" id="Text Box 6" o:spid="_x0000_s1028" type="#_x0000_t202" style="position:absolute;left:0;text-align:left;margin-left:-70.55pt;margin-top:18.25pt;width:400.15pt;height:297.5pt;z-index:251695615;visibility:visible;mso-wrap-style:square;mso-width-percent:0;mso-height-percent:0;mso-wrap-distance-left:9pt;mso-wrap-distance-top:0;mso-wrap-distance-right:9pt;mso-wrap-distance-bottom:0;mso-position-horizontal:absolute;mso-position-horizontal-relative:text;mso-position-vertical:absolute;mso-position-vertical-relative:text;mso-width-percent:0;mso-height-percent:0;mso-width-relative:margin;mso-height-relative:margin;v-text-anchor:top" o:gfxdata="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" filled="f" stroked="f" strokeweight=".5pt">
+              <v:shapetype w14:anchorId="146EDCAB" id="_x0000_t202" coordsize="21600,21600" o:spt="202" path="m,l,21600r21600,l21600,xe">
+                <v:stroke joinstyle="miter"/>
+                <v:path gradientshapeok="t" o:connecttype="rect"/>
+              </v:shapetype>
+              <v:shape id="Text Box 6" o:spid="_x0000_s1028" type="#_x0000_t202" style="position:absolute;left:0;text-align:left;margin-left:-70.15pt;margin-top:13.95pt;width:400.15pt;height:274.25pt;z-index:251695615;visibility:visible;mso-wrap-style:square;mso-width-percent:0;mso-height-percent:0;mso-wrap-distance-left:9pt;mso-wrap-distance-top:0;mso-wrap-distance-right:9pt;mso-wrap-distance-bottom:0;mso-position-horizontal:absolute;mso-position-horizontal-relative:text;mso-position-vertical:absolute;mso-position-vertical-relative:text;mso-width-percent:0;mso-height-percent:0;mso-width-relative:margin;mso-height-relative:margin;v-text-anchor:top" o:gfxdata="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" filled="f" stroked="f" strokeweight=".5pt">
                 <v:textbox>
                   <w:txbxContent>
                     <w:tbl>
@@ -2092,42 +2080,6 @@
                                 <w:sz w:val="32"/>
                                 <w:szCs w:val="32"/>
                               </w:rPr>
-                              <w:t>Dr. Craig Scratchley</w:t>
-                            </w:r>
-                            <w:r>
-                              <w:rPr>
-                                <w:rFonts w:ascii="GeosansLight" w:hAnsi="GeosansLight"/>
-                                <w:sz w:val="32"/>
-                                <w:szCs w:val="32"/>
-                              </w:rPr>
-                              <w:t xml:space="preserve"> </w:t>
-                            </w:r>
-                          </w:p>
-                          <w:p>
-                            <w:pPr>
-                              <w:tabs>
-                                <w:tab w:val="left" w:pos="6797"/>
-                              </w:tabs>
-                              <w:rPr>
-                                <w:rFonts w:ascii="GeosansLight" w:hAnsi="GeosansLight"/>
-                                <w:sz w:val="32"/>
-                                <w:szCs w:val="32"/>
-                              </w:rPr>
-                            </w:pPr>
-                            <w:r>
-                              <w:rPr>
-                                <w:rFonts w:ascii="GeosansLight" w:hAnsi="GeosansLight"/>
-                                <w:sz w:val="32"/>
-                                <w:szCs w:val="32"/>
-                              </w:rPr>
-                              <w:t xml:space="preserve"> </w:t>
-                            </w:r>
-                            <w:r>
-                              <w:rPr>
-                                <w:rFonts w:ascii="GeosansLight" w:hAnsi="GeosansLight"/>
-                                <w:sz w:val="32"/>
-                                <w:szCs w:val="32"/>
-                              </w:rPr>
                               <w:t>Dr. Andrew Rawicz</w:t>
                             </w:r>
                           </w:p>
@@ -2289,26 +2241,6 @@
           </mc:Fallback>
         </mc:AlternateContent>
       </w:r>
-    </w:p>
-    <w:p>
-      <w:pPr>
-        <w:spacing w:after="0"/>
-        <w:ind w:left="-1134"/>
-        <w:rPr>
-          <w:rFonts w:ascii="Times New Roman" w:hAnsi="Times New Roman" w:cs="Times New Roman"/>
-          <w:bCs/>
-        </w:rPr>
-      </w:pPr>
-    </w:p>
-    <w:p>
-      <w:pPr>
-        <w:spacing w:after="0"/>
-        <w:ind w:left="-1134"/>
-        <w:rPr>
-          <w:rFonts w:ascii="Times New Roman" w:hAnsi="Times New Roman" w:cs="Times New Roman"/>
-          <w:bCs/>
-        </w:rPr>
-      </w:pPr>
     </w:p>
     <w:p>
       <w:pPr>
@@ -5168,7 +5100,7 @@
 </file>
 
 <file path=customXml/itemProps1.xml><?xml version="1.0" encoding="utf-8"?>
-<ds:datastoreItem xmlns:ds="http://schemas.openxmlformats.org/officeDocument/2006/customXml" ds:itemID="{1B40BE7D-9EE7-4230-AAA3-4B87B169FBE4}">
+<ds:datastoreItem xmlns:ds="http://schemas.openxmlformats.org/officeDocument/2006/customXml" ds:itemID="{D687F751-3D34-449F-A45F-0ED96AABFB68}">
   <ds:schemaRefs>
     <ds:schemaRef ds:uri="http://schemas.openxmlformats.org/officeDocument/2006/bibliography"/>
   </ds:schemaRefs>

</xml_diff>